<commit_message>
doc: finalisation de la maquette CGU
</commit_message>
<xml_diff>
--- a/Alert-Doc.docx
+++ b/Alert-Doc.docx
@@ -6,9 +6,11 @@
       <w:pPr>
         <w:pStyle w:val="Titre1"/>
       </w:pPr>
+      <w:bookmarkStart w:id="0" w:name="_Toc529064170"/>
       <w:r>
         <w:t>DESCRIPTION GENERAL DU PROJET</w:t>
       </w:r>
+      <w:bookmarkEnd w:id="0"/>
     </w:p>
     <w:p>
       <w:pPr>
@@ -126,10 +128,12 @@
       <w:pPr>
         <w:pStyle w:val="Titre2"/>
       </w:pPr>
+      <w:bookmarkStart w:id="1" w:name="_Toc529064171"/>
       <w:r>
         <w:lastRenderedPageBreak/>
         <w:t>Solution - Application Mobile</w:t>
       </w:r>
+      <w:bookmarkEnd w:id="1"/>
     </w:p>
     <w:p>
       <w:pPr>
@@ -166,9 +170,6 @@
         <w:t xml:space="preserve">) et </w:t>
       </w:r>
       <w:r>
-        <w:rPr>
-          <w:highlight w:val="yellow"/>
-        </w:rPr>
         <w:t>IOS</w:t>
       </w:r>
       <w:r>
@@ -349,10 +350,12 @@
       <w:pPr>
         <w:pStyle w:val="Titre2"/>
       </w:pPr>
+      <w:bookmarkStart w:id="2" w:name="_Toc529064172"/>
       <w:r>
         <w:lastRenderedPageBreak/>
         <w:t>Solution – Plateforme WEB</w:t>
       </w:r>
+      <w:bookmarkEnd w:id="2"/>
     </w:p>
     <w:p>
       <w:pPr>
@@ -426,9 +429,9 @@
         </w:rPr>
         <w:drawing>
           <wp:inline distT="0" distB="0" distL="0" distR="0">
-            <wp:extent cx="6265589" cy="3752850"/>
-            <wp:effectExtent l="19050" t="19050" r="20911" b="19050"/>
-            <wp:docPr id="5" name="Image 3"/>
+            <wp:extent cx="6324600" cy="3857625"/>
+            <wp:effectExtent l="19050" t="19050" r="19050" b="28575"/>
+            <wp:docPr id="7" name="Image 1"/>
             <wp:cNvGraphicFramePr>
               <a:graphicFrameLocks xmlns:a="http://schemas.openxmlformats.org/drawingml/2006/main" noChangeAspect="1"/>
             </wp:cNvGraphicFramePr>
@@ -436,7 +439,7 @@
               <a:graphicData uri="http://schemas.openxmlformats.org/drawingml/2006/picture">
                 <pic:pic xmlns:pic="http://schemas.openxmlformats.org/drawingml/2006/picture">
                   <pic:nvPicPr>
-                    <pic:cNvPr id="0" name="Picture 3"/>
+                    <pic:cNvPr id="0" name="Picture 1"/>
                     <pic:cNvPicPr>
                       <a:picLocks noChangeAspect="1" noChangeArrowheads="1"/>
                     </pic:cNvPicPr>
@@ -451,7 +454,7 @@
                   <pic:spPr bwMode="auto">
                     <a:xfrm>
                       <a:off x="0" y="0"/>
-                      <a:ext cx="6265589" cy="3752850"/>
+                      <a:ext cx="6324600" cy="3857625"/>
                     </a:xfrm>
                     <a:prstGeom prst="rect">
                       <a:avLst/>
@@ -511,17 +514,23 @@
             <w:pStyle w:val="En-ttedetabledesmatires"/>
           </w:pPr>
           <w:r>
-            <w:t>Sommaire</w:t>
+            <w:t>S</w:t>
+          </w:r>
+          <w:r>
+            <w:t>OMMAIRE</w:t>
           </w:r>
         </w:p>
         <w:p>
           <w:pPr>
             <w:pStyle w:val="TM1"/>
             <w:tabs>
-              <w:tab w:val="right" w:leader="dot" w:pos="9062"/>
+              <w:tab w:val="right" w:leader="dot" w:pos="9345"/>
             </w:tabs>
             <w:rPr>
+              <w:rFonts w:eastAsiaTheme="minorEastAsia"/>
               <w:noProof/>
+              <w:sz w:val="22"/>
+              <w:lang w:eastAsia="fr-FR"/>
             </w:rPr>
           </w:pPr>
           <w:r>
@@ -533,13 +542,14 @@
           <w:r>
             <w:fldChar w:fldCharType="separate"/>
           </w:r>
-          <w:hyperlink w:anchor="_Toc528452445" w:history="1">
+          <w:hyperlink w:anchor="_Toc529064170" w:history="1">
             <w:r>
               <w:rPr>
                 <w:rStyle w:val="Lienhypertexte"/>
-                <w:noProof/>
-              </w:rPr>
-              <w:t>GLOSSAIRE</w:t>
+                <w:b/>
+                <w:noProof/>
+              </w:rPr>
+              <w:t>DESCRIPTION GENERAL DU PROJET</w:t>
             </w:r>
             <w:r>
               <w:rPr>
@@ -560,7 +570,7 @@
                 <w:noProof/>
                 <w:webHidden/>
               </w:rPr>
-              <w:instrText xml:space="preserve"> PAGEREF _Toc528452445 \h </w:instrText>
+              <w:instrText xml:space="preserve"> PAGEREF _Toc529064170 \h </w:instrText>
             </w:r>
             <w:r>
               <w:rPr>
@@ -580,7 +590,7 @@
                 <w:noProof/>
                 <w:webHidden/>
               </w:rPr>
-              <w:t>4</w:t>
+              <w:t>1</w:t>
             </w:r>
             <w:r>
               <w:rPr>
@@ -595,29 +605,49 @@
           <w:pPr>
             <w:pStyle w:val="TM2"/>
             <w:tabs>
-              <w:tab w:val="right" w:leader="dot" w:pos="9062"/>
+              <w:tab w:val="left" w:pos="880"/>
+              <w:tab w:val="right" w:leader="dot" w:pos="9345"/>
             </w:tabs>
             <w:rPr>
+              <w:rFonts w:eastAsiaTheme="minorEastAsia"/>
               <w:noProof/>
+              <w:sz w:val="22"/>
+              <w:lang w:eastAsia="fr-FR"/>
             </w:rPr>
           </w:pPr>
-          <w:hyperlink w:anchor="_Toc528452446" w:history="1">
+          <w:hyperlink w:anchor="_Toc529064171" w:history="1">
             <w:r>
               <w:rPr>
                 <w:rStyle w:val="Lienhypertexte"/>
                 <w:noProof/>
               </w:rPr>
-              <w:t>Hiuhuihui</w:t>
-            </w:r>
-            <w:r>
-              <w:rPr>
-                <w:noProof/>
-                <w:webHidden/>
+              <w:t>1.</w:t>
+            </w:r>
+            <w:r>
+              <w:rPr>
+                <w:rFonts w:eastAsiaTheme="minorEastAsia"/>
+                <w:noProof/>
+                <w:sz w:val="22"/>
+                <w:lang w:eastAsia="fr-FR"/>
               </w:rPr>
               <w:tab/>
             </w:r>
             <w:r>
               <w:rPr>
+                <w:rStyle w:val="Lienhypertexte"/>
+                <w:noProof/>
+              </w:rPr>
+              <w:t>Solution - Application Mobile</w:t>
+            </w:r>
+            <w:r>
+              <w:rPr>
+                <w:noProof/>
+                <w:webHidden/>
+              </w:rPr>
+              <w:tab/>
+            </w:r>
+            <w:r>
+              <w:rPr>
                 <w:noProof/>
                 <w:webHidden/>
               </w:rPr>
@@ -628,7 +658,7 @@
                 <w:noProof/>
                 <w:webHidden/>
               </w:rPr>
-              <w:instrText xml:space="preserve"> PAGEREF _Toc528452446 \h </w:instrText>
+              <w:instrText xml:space="preserve"> PAGEREF _Toc529064171 \h </w:instrText>
             </w:r>
             <w:r>
               <w:rPr>
@@ -648,7 +678,95 @@
                 <w:noProof/>
                 <w:webHidden/>
               </w:rPr>
-              <w:t>5</w:t>
+              <w:t>2</w:t>
+            </w:r>
+            <w:r>
+              <w:rPr>
+                <w:noProof/>
+                <w:webHidden/>
+              </w:rPr>
+              <w:fldChar w:fldCharType="end"/>
+            </w:r>
+          </w:hyperlink>
+        </w:p>
+        <w:p>
+          <w:pPr>
+            <w:pStyle w:val="TM2"/>
+            <w:tabs>
+              <w:tab w:val="left" w:pos="880"/>
+              <w:tab w:val="right" w:leader="dot" w:pos="9345"/>
+            </w:tabs>
+            <w:rPr>
+              <w:rFonts w:eastAsiaTheme="minorEastAsia"/>
+              <w:noProof/>
+              <w:sz w:val="22"/>
+              <w:lang w:eastAsia="fr-FR"/>
+            </w:rPr>
+          </w:pPr>
+          <w:hyperlink w:anchor="_Toc529064172" w:history="1">
+            <w:r>
+              <w:rPr>
+                <w:rStyle w:val="Lienhypertexte"/>
+                <w:noProof/>
+              </w:rPr>
+              <w:t>2.</w:t>
+            </w:r>
+            <w:r>
+              <w:rPr>
+                <w:rFonts w:eastAsiaTheme="minorEastAsia"/>
+                <w:noProof/>
+                <w:sz w:val="22"/>
+                <w:lang w:eastAsia="fr-FR"/>
+              </w:rPr>
+              <w:tab/>
+            </w:r>
+            <w:r>
+              <w:rPr>
+                <w:rStyle w:val="Lienhypertexte"/>
+                <w:noProof/>
+              </w:rPr>
+              <w:t>Solution – Plateforme WEB</w:t>
+            </w:r>
+            <w:r>
+              <w:rPr>
+                <w:noProof/>
+                <w:webHidden/>
+              </w:rPr>
+              <w:tab/>
+            </w:r>
+            <w:r>
+              <w:rPr>
+                <w:noProof/>
+                <w:webHidden/>
+              </w:rPr>
+              <w:fldChar w:fldCharType="begin"/>
+            </w:r>
+            <w:r>
+              <w:rPr>
+                <w:noProof/>
+                <w:webHidden/>
+              </w:rPr>
+              <w:instrText xml:space="preserve"> PAGEREF _Toc529064172 \h </w:instrText>
+            </w:r>
+            <w:r>
+              <w:rPr>
+                <w:noProof/>
+                <w:webHidden/>
+              </w:rPr>
+            </w:r>
+            <w:r>
+              <w:rPr>
+                <w:noProof/>
+                <w:webHidden/>
+              </w:rPr>
+              <w:fldChar w:fldCharType="separate"/>
+            </w:r>
+            <w:r>
+              <w:rPr>
+                <w:noProof/>
+                <w:webHidden/>
+              </w:rPr>
+              <w:t>3</w:t>
             </w:r>
             <w:r>
               <w:rPr>
@@ -663,19 +781,23 @@
           <w:pPr>
             <w:pStyle w:val="TM1"/>
             <w:tabs>
-              <w:tab w:val="right" w:leader="dot" w:pos="9062"/>
+              <w:tab w:val="right" w:leader="dot" w:pos="9345"/>
             </w:tabs>
             <w:rPr>
+              <w:rFonts w:eastAsiaTheme="minorEastAsia"/>
               <w:noProof/>
+              <w:sz w:val="22"/>
+              <w:lang w:eastAsia="fr-FR"/>
             </w:rPr>
           </w:pPr>
-          <w:hyperlink w:anchor="_Toc528452447" w:history="1">
+          <w:hyperlink w:anchor="_Toc529064173" w:history="1">
             <w:r>
               <w:rPr>
                 <w:rStyle w:val="Lienhypertexte"/>
-                <w:noProof/>
-              </w:rPr>
-              <w:t>Huihu</w:t>
+                <w:b/>
+                <w:noProof/>
+              </w:rPr>
+              <w:t>GLOSSAIRE</w:t>
             </w:r>
             <w:r>
               <w:rPr>
@@ -696,7 +818,79 @@
                 <w:noProof/>
                 <w:webHidden/>
               </w:rPr>
-              <w:instrText xml:space="preserve"> PAGEREF _Toc528452447 \h </w:instrText>
+              <w:instrText xml:space="preserve"> PAGEREF _Toc529064173 \h </w:instrText>
+            </w:r>
+            <w:r>
+              <w:rPr>
+                <w:noProof/>
+                <w:webHidden/>
+              </w:rPr>
+            </w:r>
+            <w:r>
+              <w:rPr>
+                <w:noProof/>
+                <w:webHidden/>
+              </w:rPr>
+              <w:fldChar w:fldCharType="separate"/>
+            </w:r>
+            <w:r>
+              <w:rPr>
+                <w:noProof/>
+                <w:webHidden/>
+              </w:rPr>
+              <w:t>5</w:t>
+            </w:r>
+            <w:r>
+              <w:rPr>
+                <w:noProof/>
+                <w:webHidden/>
+              </w:rPr>
+              <w:fldChar w:fldCharType="end"/>
+            </w:r>
+          </w:hyperlink>
+        </w:p>
+        <w:p>
+          <w:pPr>
+            <w:pStyle w:val="TM1"/>
+            <w:tabs>
+              <w:tab w:val="right" w:leader="dot" w:pos="9345"/>
+            </w:tabs>
+            <w:rPr>
+              <w:rFonts w:eastAsiaTheme="minorEastAsia"/>
+              <w:noProof/>
+              <w:sz w:val="22"/>
+              <w:lang w:eastAsia="fr-FR"/>
+            </w:rPr>
+          </w:pPr>
+          <w:hyperlink w:anchor="_Toc529064174" w:history="1">
+            <w:r>
+              <w:rPr>
+                <w:rStyle w:val="Lienhypertexte"/>
+                <w:b/>
+                <w:noProof/>
+              </w:rPr>
+              <w:t>OBJECTIFS STRATEGIQUES</w:t>
+            </w:r>
+            <w:r>
+              <w:rPr>
+                <w:noProof/>
+                <w:webHidden/>
+              </w:rPr>
+              <w:tab/>
+            </w:r>
+            <w:r>
+              <w:rPr>
+                <w:noProof/>
+                <w:webHidden/>
+              </w:rPr>
+              <w:fldChar w:fldCharType="begin"/>
+            </w:r>
+            <w:r>
+              <w:rPr>
+                <w:noProof/>
+                <w:webHidden/>
+              </w:rPr>
+              <w:instrText xml:space="preserve"> PAGEREF _Toc529064174 \h </w:instrText>
             </w:r>
             <w:r>
               <w:rPr>
@@ -731,29 +925,49 @@
           <w:pPr>
             <w:pStyle w:val="TM2"/>
             <w:tabs>
-              <w:tab w:val="right" w:leader="dot" w:pos="9062"/>
+              <w:tab w:val="left" w:pos="880"/>
+              <w:tab w:val="right" w:leader="dot" w:pos="9345"/>
             </w:tabs>
             <w:rPr>
+              <w:rFonts w:eastAsiaTheme="minorEastAsia"/>
               <w:noProof/>
+              <w:sz w:val="22"/>
+              <w:lang w:eastAsia="fr-FR"/>
             </w:rPr>
           </w:pPr>
-          <w:hyperlink w:anchor="_Toc528452448" w:history="1">
+          <w:hyperlink w:anchor="_Toc529064175" w:history="1">
             <w:r>
               <w:rPr>
                 <w:rStyle w:val="Lienhypertexte"/>
                 <w:noProof/>
               </w:rPr>
-              <w:t>Hho</w:t>
-            </w:r>
-            <w:r>
-              <w:rPr>
-                <w:noProof/>
-                <w:webHidden/>
+              <w:t>1.</w:t>
+            </w:r>
+            <w:r>
+              <w:rPr>
+                <w:rFonts w:eastAsiaTheme="minorEastAsia"/>
+                <w:noProof/>
+                <w:sz w:val="22"/>
+                <w:lang w:eastAsia="fr-FR"/>
               </w:rPr>
               <w:tab/>
             </w:r>
             <w:r>
               <w:rPr>
+                <w:rStyle w:val="Lienhypertexte"/>
+                <w:noProof/>
+              </w:rPr>
+              <w:t>Echéance à court terme</w:t>
+            </w:r>
+            <w:r>
+              <w:rPr>
+                <w:noProof/>
+                <w:webHidden/>
+              </w:rPr>
+              <w:tab/>
+            </w:r>
+            <w:r>
+              <w:rPr>
                 <w:noProof/>
                 <w:webHidden/>
               </w:rPr>
@@ -764,7 +978,7 @@
                 <w:noProof/>
                 <w:webHidden/>
               </w:rPr>
-              <w:instrText xml:space="preserve"> PAGEREF _Toc528452448 \h </w:instrText>
+              <w:instrText xml:space="preserve"> PAGEREF _Toc529064175 \h </w:instrText>
             </w:r>
             <w:r>
               <w:rPr>
@@ -785,6 +999,797 @@
                 <w:webHidden/>
               </w:rPr>
               <w:t>6</w:t>
+            </w:r>
+            <w:r>
+              <w:rPr>
+                <w:noProof/>
+                <w:webHidden/>
+              </w:rPr>
+              <w:fldChar w:fldCharType="end"/>
+            </w:r>
+          </w:hyperlink>
+        </w:p>
+        <w:p>
+          <w:pPr>
+            <w:pStyle w:val="TM2"/>
+            <w:tabs>
+              <w:tab w:val="left" w:pos="880"/>
+              <w:tab w:val="right" w:leader="dot" w:pos="9345"/>
+            </w:tabs>
+            <w:rPr>
+              <w:rFonts w:eastAsiaTheme="minorEastAsia"/>
+              <w:noProof/>
+              <w:sz w:val="22"/>
+              <w:lang w:eastAsia="fr-FR"/>
+            </w:rPr>
+          </w:pPr>
+          <w:hyperlink w:anchor="_Toc529064179" w:history="1">
+            <w:r>
+              <w:rPr>
+                <w:rStyle w:val="Lienhypertexte"/>
+                <w:noProof/>
+              </w:rPr>
+              <w:t>2.</w:t>
+            </w:r>
+            <w:r>
+              <w:rPr>
+                <w:rFonts w:eastAsiaTheme="minorEastAsia"/>
+                <w:noProof/>
+                <w:sz w:val="22"/>
+                <w:lang w:eastAsia="fr-FR"/>
+              </w:rPr>
+              <w:tab/>
+            </w:r>
+            <w:r>
+              <w:rPr>
+                <w:rStyle w:val="Lienhypertexte"/>
+                <w:noProof/>
+              </w:rPr>
+              <w:t>Echéance à moyen terme</w:t>
+            </w:r>
+            <w:r>
+              <w:rPr>
+                <w:noProof/>
+                <w:webHidden/>
+              </w:rPr>
+              <w:tab/>
+            </w:r>
+            <w:r>
+              <w:rPr>
+                <w:noProof/>
+                <w:webHidden/>
+              </w:rPr>
+              <w:fldChar w:fldCharType="begin"/>
+            </w:r>
+            <w:r>
+              <w:rPr>
+                <w:noProof/>
+                <w:webHidden/>
+              </w:rPr>
+              <w:instrText xml:space="preserve"> PAGEREF _Toc529064179 \h </w:instrText>
+            </w:r>
+            <w:r>
+              <w:rPr>
+                <w:noProof/>
+                <w:webHidden/>
+              </w:rPr>
+            </w:r>
+            <w:r>
+              <w:rPr>
+                <w:noProof/>
+                <w:webHidden/>
+              </w:rPr>
+              <w:fldChar w:fldCharType="separate"/>
+            </w:r>
+            <w:r>
+              <w:rPr>
+                <w:noProof/>
+                <w:webHidden/>
+              </w:rPr>
+              <w:t>6</w:t>
+            </w:r>
+            <w:r>
+              <w:rPr>
+                <w:noProof/>
+                <w:webHidden/>
+              </w:rPr>
+              <w:fldChar w:fldCharType="end"/>
+            </w:r>
+          </w:hyperlink>
+        </w:p>
+        <w:p>
+          <w:pPr>
+            <w:pStyle w:val="TM1"/>
+            <w:tabs>
+              <w:tab w:val="right" w:leader="dot" w:pos="9345"/>
+            </w:tabs>
+            <w:rPr>
+              <w:rFonts w:eastAsiaTheme="minorEastAsia"/>
+              <w:noProof/>
+              <w:sz w:val="22"/>
+              <w:lang w:eastAsia="fr-FR"/>
+            </w:rPr>
+          </w:pPr>
+          <w:hyperlink w:anchor="_Toc529064183" w:history="1">
+            <w:r>
+              <w:rPr>
+                <w:rStyle w:val="Lienhypertexte"/>
+                <w:b/>
+                <w:noProof/>
+              </w:rPr>
+              <w:t>LES PARTIES PRENANTES DU PROJET</w:t>
+            </w:r>
+            <w:r>
+              <w:rPr>
+                <w:noProof/>
+                <w:webHidden/>
+              </w:rPr>
+              <w:tab/>
+            </w:r>
+            <w:r>
+              <w:rPr>
+                <w:noProof/>
+                <w:webHidden/>
+              </w:rPr>
+              <w:fldChar w:fldCharType="begin"/>
+            </w:r>
+            <w:r>
+              <w:rPr>
+                <w:noProof/>
+                <w:webHidden/>
+              </w:rPr>
+              <w:instrText xml:space="preserve"> PAGEREF _Toc529064183 \h </w:instrText>
+            </w:r>
+            <w:r>
+              <w:rPr>
+                <w:noProof/>
+                <w:webHidden/>
+              </w:rPr>
+            </w:r>
+            <w:r>
+              <w:rPr>
+                <w:noProof/>
+                <w:webHidden/>
+              </w:rPr>
+              <w:fldChar w:fldCharType="separate"/>
+            </w:r>
+            <w:r>
+              <w:rPr>
+                <w:noProof/>
+                <w:webHidden/>
+              </w:rPr>
+              <w:t>7</w:t>
+            </w:r>
+            <w:r>
+              <w:rPr>
+                <w:noProof/>
+                <w:webHidden/>
+              </w:rPr>
+              <w:fldChar w:fldCharType="end"/>
+            </w:r>
+          </w:hyperlink>
+        </w:p>
+        <w:p>
+          <w:pPr>
+            <w:pStyle w:val="TM2"/>
+            <w:tabs>
+              <w:tab w:val="left" w:pos="880"/>
+              <w:tab w:val="right" w:leader="dot" w:pos="9345"/>
+            </w:tabs>
+            <w:rPr>
+              <w:rFonts w:eastAsiaTheme="minorEastAsia"/>
+              <w:noProof/>
+              <w:sz w:val="22"/>
+              <w:lang w:eastAsia="fr-FR"/>
+            </w:rPr>
+          </w:pPr>
+          <w:hyperlink w:anchor="_Toc529064184" w:history="1">
+            <w:r>
+              <w:rPr>
+                <w:rStyle w:val="Lienhypertexte"/>
+                <w:noProof/>
+              </w:rPr>
+              <w:t>1.</w:t>
+            </w:r>
+            <w:r>
+              <w:rPr>
+                <w:rFonts w:eastAsiaTheme="minorEastAsia"/>
+                <w:noProof/>
+                <w:sz w:val="22"/>
+                <w:lang w:eastAsia="fr-FR"/>
+              </w:rPr>
+              <w:tab/>
+            </w:r>
+            <w:r>
+              <w:rPr>
+                <w:rStyle w:val="Lienhypertexte"/>
+                <w:noProof/>
+              </w:rPr>
+              <w:t xml:space="preserve">La société </w:t>
+            </w:r>
+            <w:r>
+              <w:rPr>
+                <w:rStyle w:val="Lienhypertexte"/>
+                <w:noProof/>
+                <w:highlight w:val="yellow"/>
+              </w:rPr>
+              <w:t>XXX-Solutions</w:t>
+            </w:r>
+            <w:r>
+              <w:rPr>
+                <w:rStyle w:val="Lienhypertexte"/>
+                <w:noProof/>
+              </w:rPr>
+              <w:t xml:space="preserve"> </w:t>
+            </w:r>
+            <w:r>
+              <w:rPr>
+                <w:rStyle w:val="Lienhypertexte"/>
+                <w:noProof/>
+                <w:highlight w:val="yellow"/>
+              </w:rPr>
+              <w:t>(A DEFINIR)</w:t>
+            </w:r>
+            <w:r>
+              <w:rPr>
+                <w:noProof/>
+                <w:webHidden/>
+              </w:rPr>
+              <w:tab/>
+            </w:r>
+            <w:r>
+              <w:rPr>
+                <w:noProof/>
+                <w:webHidden/>
+              </w:rPr>
+              <w:fldChar w:fldCharType="begin"/>
+            </w:r>
+            <w:r>
+              <w:rPr>
+                <w:noProof/>
+                <w:webHidden/>
+              </w:rPr>
+              <w:instrText xml:space="preserve"> PAGEREF _Toc529064184 \h </w:instrText>
+            </w:r>
+            <w:r>
+              <w:rPr>
+                <w:noProof/>
+                <w:webHidden/>
+              </w:rPr>
+            </w:r>
+            <w:r>
+              <w:rPr>
+                <w:noProof/>
+                <w:webHidden/>
+              </w:rPr>
+              <w:fldChar w:fldCharType="separate"/>
+            </w:r>
+            <w:r>
+              <w:rPr>
+                <w:noProof/>
+                <w:webHidden/>
+              </w:rPr>
+              <w:t>7</w:t>
+            </w:r>
+            <w:r>
+              <w:rPr>
+                <w:noProof/>
+                <w:webHidden/>
+              </w:rPr>
+              <w:fldChar w:fldCharType="end"/>
+            </w:r>
+          </w:hyperlink>
+        </w:p>
+        <w:p>
+          <w:pPr>
+            <w:pStyle w:val="TM2"/>
+            <w:tabs>
+              <w:tab w:val="left" w:pos="880"/>
+              <w:tab w:val="right" w:leader="dot" w:pos="9345"/>
+            </w:tabs>
+            <w:rPr>
+              <w:rFonts w:eastAsiaTheme="minorEastAsia"/>
+              <w:noProof/>
+              <w:sz w:val="22"/>
+              <w:lang w:eastAsia="fr-FR"/>
+            </w:rPr>
+          </w:pPr>
+          <w:hyperlink w:anchor="_Toc529064185" w:history="1">
+            <w:r>
+              <w:rPr>
+                <w:rStyle w:val="Lienhypertexte"/>
+                <w:noProof/>
+              </w:rPr>
+              <w:t>2.</w:t>
+            </w:r>
+            <w:r>
+              <w:rPr>
+                <w:rFonts w:eastAsiaTheme="minorEastAsia"/>
+                <w:noProof/>
+                <w:sz w:val="22"/>
+                <w:lang w:eastAsia="fr-FR"/>
+              </w:rPr>
+              <w:tab/>
+            </w:r>
+            <w:r>
+              <w:rPr>
+                <w:rStyle w:val="Lienhypertexte"/>
+                <w:noProof/>
+              </w:rPr>
+              <w:t>Le Centre de Gestion d’Urgence</w:t>
+            </w:r>
+            <w:r>
+              <w:rPr>
+                <w:noProof/>
+                <w:webHidden/>
+              </w:rPr>
+              <w:tab/>
+            </w:r>
+            <w:r>
+              <w:rPr>
+                <w:noProof/>
+                <w:webHidden/>
+              </w:rPr>
+              <w:fldChar w:fldCharType="begin"/>
+            </w:r>
+            <w:r>
+              <w:rPr>
+                <w:noProof/>
+                <w:webHidden/>
+              </w:rPr>
+              <w:instrText xml:space="preserve"> PAGEREF _Toc529064185 \h </w:instrText>
+            </w:r>
+            <w:r>
+              <w:rPr>
+                <w:noProof/>
+                <w:webHidden/>
+              </w:rPr>
+            </w:r>
+            <w:r>
+              <w:rPr>
+                <w:noProof/>
+                <w:webHidden/>
+              </w:rPr>
+              <w:fldChar w:fldCharType="separate"/>
+            </w:r>
+            <w:r>
+              <w:rPr>
+                <w:noProof/>
+                <w:webHidden/>
+              </w:rPr>
+              <w:t>7</w:t>
+            </w:r>
+            <w:r>
+              <w:rPr>
+                <w:noProof/>
+                <w:webHidden/>
+              </w:rPr>
+              <w:fldChar w:fldCharType="end"/>
+            </w:r>
+          </w:hyperlink>
+        </w:p>
+        <w:p>
+          <w:pPr>
+            <w:pStyle w:val="TM1"/>
+            <w:tabs>
+              <w:tab w:val="right" w:leader="dot" w:pos="9345"/>
+            </w:tabs>
+            <w:rPr>
+              <w:rFonts w:eastAsiaTheme="minorEastAsia"/>
+              <w:noProof/>
+              <w:sz w:val="22"/>
+              <w:lang w:eastAsia="fr-FR"/>
+            </w:rPr>
+          </w:pPr>
+          <w:hyperlink w:anchor="_Toc529064186" w:history="1">
+            <w:r>
+              <w:rPr>
+                <w:rStyle w:val="Lienhypertexte"/>
+                <w:b/>
+                <w:noProof/>
+              </w:rPr>
+              <w:t>PERIMETRE DE L’APPLICATION MOBILE</w:t>
+            </w:r>
+            <w:r>
+              <w:rPr>
+                <w:noProof/>
+                <w:webHidden/>
+              </w:rPr>
+              <w:tab/>
+            </w:r>
+            <w:r>
+              <w:rPr>
+                <w:noProof/>
+                <w:webHidden/>
+              </w:rPr>
+              <w:fldChar w:fldCharType="begin"/>
+            </w:r>
+            <w:r>
+              <w:rPr>
+                <w:noProof/>
+                <w:webHidden/>
+              </w:rPr>
+              <w:instrText xml:space="preserve"> PAGEREF _Toc529064186 \h </w:instrText>
+            </w:r>
+            <w:r>
+              <w:rPr>
+                <w:noProof/>
+                <w:webHidden/>
+              </w:rPr>
+            </w:r>
+            <w:r>
+              <w:rPr>
+                <w:noProof/>
+                <w:webHidden/>
+              </w:rPr>
+              <w:fldChar w:fldCharType="separate"/>
+            </w:r>
+            <w:r>
+              <w:rPr>
+                <w:noProof/>
+                <w:webHidden/>
+              </w:rPr>
+              <w:t>8</w:t>
+            </w:r>
+            <w:r>
+              <w:rPr>
+                <w:noProof/>
+                <w:webHidden/>
+              </w:rPr>
+              <w:fldChar w:fldCharType="end"/>
+            </w:r>
+          </w:hyperlink>
+        </w:p>
+        <w:p>
+          <w:pPr>
+            <w:pStyle w:val="TM1"/>
+            <w:tabs>
+              <w:tab w:val="right" w:leader="dot" w:pos="9345"/>
+            </w:tabs>
+            <w:rPr>
+              <w:rFonts w:eastAsiaTheme="minorEastAsia"/>
+              <w:noProof/>
+              <w:sz w:val="22"/>
+              <w:lang w:eastAsia="fr-FR"/>
+            </w:rPr>
+          </w:pPr>
+          <w:hyperlink w:anchor="_Toc529064187" w:history="1">
+            <w:r>
+              <w:rPr>
+                <w:rStyle w:val="Lienhypertexte"/>
+                <w:b/>
+                <w:noProof/>
+              </w:rPr>
+              <w:t>CONTENU DES ALERTES</w:t>
+            </w:r>
+            <w:r>
+              <w:rPr>
+                <w:noProof/>
+                <w:webHidden/>
+              </w:rPr>
+              <w:tab/>
+            </w:r>
+            <w:r>
+              <w:rPr>
+                <w:noProof/>
+                <w:webHidden/>
+              </w:rPr>
+              <w:fldChar w:fldCharType="begin"/>
+            </w:r>
+            <w:r>
+              <w:rPr>
+                <w:noProof/>
+                <w:webHidden/>
+              </w:rPr>
+              <w:instrText xml:space="preserve"> PAGEREF _Toc529064187 \h </w:instrText>
+            </w:r>
+            <w:r>
+              <w:rPr>
+                <w:noProof/>
+                <w:webHidden/>
+              </w:rPr>
+            </w:r>
+            <w:r>
+              <w:rPr>
+                <w:noProof/>
+                <w:webHidden/>
+              </w:rPr>
+              <w:fldChar w:fldCharType="separate"/>
+            </w:r>
+            <w:r>
+              <w:rPr>
+                <w:noProof/>
+                <w:webHidden/>
+              </w:rPr>
+              <w:t>9</w:t>
+            </w:r>
+            <w:r>
+              <w:rPr>
+                <w:noProof/>
+                <w:webHidden/>
+              </w:rPr>
+              <w:fldChar w:fldCharType="end"/>
+            </w:r>
+          </w:hyperlink>
+        </w:p>
+        <w:p>
+          <w:pPr>
+            <w:pStyle w:val="TM1"/>
+            <w:tabs>
+              <w:tab w:val="right" w:leader="dot" w:pos="9345"/>
+            </w:tabs>
+            <w:rPr>
+              <w:rFonts w:eastAsiaTheme="minorEastAsia"/>
+              <w:noProof/>
+              <w:sz w:val="22"/>
+              <w:lang w:eastAsia="fr-FR"/>
+            </w:rPr>
+          </w:pPr>
+          <w:hyperlink w:anchor="_Toc529064188" w:history="1">
+            <w:r>
+              <w:rPr>
+                <w:rStyle w:val="Lienhypertexte"/>
+                <w:b/>
+                <w:noProof/>
+              </w:rPr>
+              <w:t>DONNEES RECUES PAR LA PLATEFORME WEB (CGU)</w:t>
+            </w:r>
+            <w:r>
+              <w:rPr>
+                <w:noProof/>
+                <w:webHidden/>
+              </w:rPr>
+              <w:tab/>
+            </w:r>
+            <w:r>
+              <w:rPr>
+                <w:noProof/>
+                <w:webHidden/>
+              </w:rPr>
+              <w:fldChar w:fldCharType="begin"/>
+            </w:r>
+            <w:r>
+              <w:rPr>
+                <w:noProof/>
+                <w:webHidden/>
+              </w:rPr>
+              <w:instrText xml:space="preserve"> PAGEREF _Toc529064188 \h </w:instrText>
+            </w:r>
+            <w:r>
+              <w:rPr>
+                <w:noProof/>
+                <w:webHidden/>
+              </w:rPr>
+            </w:r>
+            <w:r>
+              <w:rPr>
+                <w:noProof/>
+                <w:webHidden/>
+              </w:rPr>
+              <w:fldChar w:fldCharType="separate"/>
+            </w:r>
+            <w:r>
+              <w:rPr>
+                <w:noProof/>
+                <w:webHidden/>
+              </w:rPr>
+              <w:t>10</w:t>
+            </w:r>
+            <w:r>
+              <w:rPr>
+                <w:noProof/>
+                <w:webHidden/>
+              </w:rPr>
+              <w:fldChar w:fldCharType="end"/>
+            </w:r>
+          </w:hyperlink>
+        </w:p>
+        <w:p>
+          <w:pPr>
+            <w:pStyle w:val="TM1"/>
+            <w:tabs>
+              <w:tab w:val="right" w:leader="dot" w:pos="9345"/>
+            </w:tabs>
+            <w:rPr>
+              <w:rFonts w:eastAsiaTheme="minorEastAsia"/>
+              <w:noProof/>
+              <w:sz w:val="22"/>
+              <w:lang w:eastAsia="fr-FR"/>
+            </w:rPr>
+          </w:pPr>
+          <w:hyperlink w:anchor="_Toc529064189" w:history="1">
+            <w:r>
+              <w:rPr>
+                <w:rStyle w:val="Lienhypertexte"/>
+                <w:b/>
+                <w:noProof/>
+              </w:rPr>
+              <w:t>FACTEURS CLES DE SUCCES</w:t>
+            </w:r>
+            <w:r>
+              <w:rPr>
+                <w:noProof/>
+                <w:webHidden/>
+              </w:rPr>
+              <w:tab/>
+            </w:r>
+            <w:r>
+              <w:rPr>
+                <w:noProof/>
+                <w:webHidden/>
+              </w:rPr>
+              <w:fldChar w:fldCharType="begin"/>
+            </w:r>
+            <w:r>
+              <w:rPr>
+                <w:noProof/>
+                <w:webHidden/>
+              </w:rPr>
+              <w:instrText xml:space="preserve"> PAGEREF _Toc529064189 \h </w:instrText>
+            </w:r>
+            <w:r>
+              <w:rPr>
+                <w:noProof/>
+                <w:webHidden/>
+              </w:rPr>
+            </w:r>
+            <w:r>
+              <w:rPr>
+                <w:noProof/>
+                <w:webHidden/>
+              </w:rPr>
+              <w:fldChar w:fldCharType="separate"/>
+            </w:r>
+            <w:r>
+              <w:rPr>
+                <w:noProof/>
+                <w:webHidden/>
+              </w:rPr>
+              <w:t>12</w:t>
+            </w:r>
+            <w:r>
+              <w:rPr>
+                <w:noProof/>
+                <w:webHidden/>
+              </w:rPr>
+              <w:fldChar w:fldCharType="end"/>
+            </w:r>
+          </w:hyperlink>
+        </w:p>
+        <w:p>
+          <w:pPr>
+            <w:pStyle w:val="TM1"/>
+            <w:tabs>
+              <w:tab w:val="right" w:leader="dot" w:pos="9345"/>
+            </w:tabs>
+            <w:rPr>
+              <w:rFonts w:eastAsiaTheme="minorEastAsia"/>
+              <w:noProof/>
+              <w:sz w:val="22"/>
+              <w:lang w:eastAsia="fr-FR"/>
+            </w:rPr>
+          </w:pPr>
+          <w:hyperlink w:anchor="_Toc529064190" w:history="1">
+            <w:r>
+              <w:rPr>
+                <w:rStyle w:val="Lienhypertexte"/>
+                <w:b/>
+                <w:noProof/>
+              </w:rPr>
+              <w:t>PROCESS D’INITIALISATION DE L’APPLICATION MOBILE</w:t>
+            </w:r>
+            <w:r>
+              <w:rPr>
+                <w:noProof/>
+                <w:webHidden/>
+              </w:rPr>
+              <w:tab/>
+            </w:r>
+            <w:r>
+              <w:rPr>
+                <w:noProof/>
+                <w:webHidden/>
+              </w:rPr>
+              <w:fldChar w:fldCharType="begin"/>
+            </w:r>
+            <w:r>
+              <w:rPr>
+                <w:noProof/>
+                <w:webHidden/>
+              </w:rPr>
+              <w:instrText xml:space="preserve"> PAGEREF _Toc529064190 \h </w:instrText>
+            </w:r>
+            <w:r>
+              <w:rPr>
+                <w:noProof/>
+                <w:webHidden/>
+              </w:rPr>
+            </w:r>
+            <w:r>
+              <w:rPr>
+                <w:noProof/>
+                <w:webHidden/>
+              </w:rPr>
+              <w:fldChar w:fldCharType="separate"/>
+            </w:r>
+            <w:r>
+              <w:rPr>
+                <w:noProof/>
+                <w:webHidden/>
+              </w:rPr>
+              <w:t>13</w:t>
+            </w:r>
+            <w:r>
+              <w:rPr>
+                <w:noProof/>
+                <w:webHidden/>
+              </w:rPr>
+              <w:fldChar w:fldCharType="end"/>
+            </w:r>
+          </w:hyperlink>
+        </w:p>
+        <w:p>
+          <w:pPr>
+            <w:pStyle w:val="TM1"/>
+            <w:tabs>
+              <w:tab w:val="right" w:leader="dot" w:pos="9345"/>
+            </w:tabs>
+            <w:rPr>
+              <w:rFonts w:eastAsiaTheme="minorEastAsia"/>
+              <w:noProof/>
+              <w:sz w:val="22"/>
+              <w:lang w:eastAsia="fr-FR"/>
+            </w:rPr>
+          </w:pPr>
+          <w:hyperlink w:anchor="_Toc529064192" w:history="1">
+            <w:r>
+              <w:rPr>
+                <w:rStyle w:val="Lienhypertexte"/>
+                <w:b/>
+                <w:noProof/>
+              </w:rPr>
+              <w:t>PROCESS TRAITEMENT DES ALERTES</w:t>
+            </w:r>
+            <w:r>
+              <w:rPr>
+                <w:noProof/>
+                <w:webHidden/>
+              </w:rPr>
+              <w:tab/>
+            </w:r>
+            <w:r>
+              <w:rPr>
+                <w:noProof/>
+                <w:webHidden/>
+              </w:rPr>
+              <w:fldChar w:fldCharType="begin"/>
+            </w:r>
+            <w:r>
+              <w:rPr>
+                <w:noProof/>
+                <w:webHidden/>
+              </w:rPr>
+              <w:instrText xml:space="preserve"> PAGEREF _Toc529064192 \h </w:instrText>
+            </w:r>
+            <w:r>
+              <w:rPr>
+                <w:noProof/>
+                <w:webHidden/>
+              </w:rPr>
+            </w:r>
+            <w:r>
+              <w:rPr>
+                <w:noProof/>
+                <w:webHidden/>
+              </w:rPr>
+              <w:fldChar w:fldCharType="separate"/>
+            </w:r>
+            <w:r>
+              <w:rPr>
+                <w:noProof/>
+                <w:webHidden/>
+              </w:rPr>
+              <w:t>14</w:t>
             </w:r>
             <w:r>
               <w:rPr>
@@ -818,62 +1823,14 @@
     </w:p>
     <w:p>
       <w:pPr>
-        <w:ind w:left="360" w:firstLine="348"/>
-        <w:jc w:val="both"/>
-      </w:pPr>
-    </w:p>
-    <w:p>
-      <w:pPr>
-        <w:ind w:left="360" w:firstLine="348"/>
-        <w:jc w:val="both"/>
-      </w:pPr>
-    </w:p>
-    <w:p>
-      <w:pPr>
-        <w:ind w:left="360" w:firstLine="348"/>
-        <w:jc w:val="both"/>
-      </w:pPr>
-    </w:p>
-    <w:p>
-      <w:pPr>
-        <w:ind w:left="360" w:firstLine="348"/>
-        <w:jc w:val="both"/>
-      </w:pPr>
-    </w:p>
-    <w:p>
-      <w:pPr>
-        <w:ind w:left="360" w:firstLine="348"/>
-        <w:jc w:val="both"/>
-      </w:pPr>
-    </w:p>
-    <w:p>
-      <w:pPr>
-        <w:ind w:left="360" w:firstLine="348"/>
-        <w:jc w:val="both"/>
-      </w:pPr>
-    </w:p>
-    <w:p>
-      <w:pPr>
-        <w:ind w:left="360" w:firstLine="348"/>
-        <w:jc w:val="both"/>
-      </w:pPr>
-    </w:p>
-    <w:p>
-      <w:pPr>
-        <w:ind w:left="360" w:firstLine="348"/>
-        <w:jc w:val="both"/>
-      </w:pPr>
-    </w:p>
-    <w:p>
-      <w:pPr>
         <w:pStyle w:val="Titre1"/>
       </w:pPr>
-      <w:bookmarkStart w:id="0" w:name="_Toc528452445"/>
+      <w:bookmarkStart w:id="3" w:name="_Toc529064173"/>
       <w:r>
         <w:lastRenderedPageBreak/>
         <w:t>GLOSSAIRE</w:t>
       </w:r>
-      <w:bookmarkEnd w:id="0"/>
+      <w:bookmarkEnd w:id="3"/>
     </w:p>
     <w:p>
       <w:pPr>
@@ -1026,6 +1983,13 @@
       </w:r>
       <w:r>
         <w:rPr>
+          <w:i/>
+          <w:szCs w:val="32"/>
+        </w:rPr>
+        <w:t xml:space="preserve"> de l’User</w:t>
+      </w:r>
+      <w:r>
+        <w:rPr>
           <w:szCs w:val="32"/>
         </w:rPr>
         <w:t>) A Contacter en cas d’urgence, que l</w:t>
@@ -1226,10 +2190,12 @@
       <w:pPr>
         <w:pStyle w:val="Titre1"/>
       </w:pPr>
+      <w:bookmarkStart w:id="4" w:name="_Toc529064174"/>
       <w:r>
         <w:lastRenderedPageBreak/>
         <w:t>OBJECTIFS STRATEGIQUES</w:t>
       </w:r>
+      <w:bookmarkEnd w:id="4"/>
     </w:p>
     <w:p>
       <w:pPr>
@@ -1239,12 +2205,14 @@
           <w:numId w:val="17"/>
         </w:numPr>
       </w:pPr>
+      <w:bookmarkStart w:id="5" w:name="_Toc529064175"/>
       <w:r>
         <w:t>Echéance</w:t>
       </w:r>
       <w:r>
         <w:t xml:space="preserve"> à court terme</w:t>
       </w:r>
+      <w:bookmarkEnd w:id="5"/>
     </w:p>
     <w:p>
       <w:r>
@@ -1255,9 +2223,11 @@
       <w:pPr>
         <w:pStyle w:val="Titre3"/>
       </w:pPr>
+      <w:bookmarkStart w:id="6" w:name="_Toc529064176"/>
       <w:r>
         <w:t>Enjeu</w:t>
       </w:r>
+      <w:bookmarkEnd w:id="6"/>
     </w:p>
     <w:p>
       <w:r>
@@ -1268,9 +2238,11 @@
       <w:pPr>
         <w:pStyle w:val="Titre3"/>
       </w:pPr>
+      <w:bookmarkStart w:id="7" w:name="_Toc529064177"/>
       <w:r>
         <w:t>Scénario type</w:t>
       </w:r>
+      <w:bookmarkEnd w:id="7"/>
     </w:p>
     <w:p>
       <w:r>
@@ -1281,12 +2253,14 @@
       <w:pPr>
         <w:pStyle w:val="Titre3"/>
       </w:pPr>
+      <w:bookmarkStart w:id="8" w:name="_Toc529064178"/>
       <w:r>
         <w:t>Outils</w:t>
       </w:r>
       <w:r>
         <w:t xml:space="preserve"> technologiques</w:t>
       </w:r>
+      <w:bookmarkEnd w:id="8"/>
     </w:p>
     <w:p>
       <w:r>
@@ -1298,12 +2272,14 @@
       <w:pPr>
         <w:pStyle w:val="Titre2"/>
       </w:pPr>
+      <w:bookmarkStart w:id="9" w:name="_Toc529064179"/>
       <w:r>
         <w:t xml:space="preserve">Echéance </w:t>
       </w:r>
       <w:r>
         <w:t>à moyen terme</w:t>
       </w:r>
+      <w:bookmarkEnd w:id="9"/>
     </w:p>
     <w:p>
       <w:r>
@@ -1347,9 +2323,11 @@
       <w:pPr>
         <w:pStyle w:val="Titre3"/>
       </w:pPr>
+      <w:bookmarkStart w:id="10" w:name="_Toc529064180"/>
       <w:r>
         <w:t>Enjeu</w:t>
       </w:r>
+      <w:bookmarkEnd w:id="10"/>
     </w:p>
     <w:p>
       <w:r>
@@ -1363,10 +2341,12 @@
       <w:pPr>
         <w:pStyle w:val="Titre3"/>
       </w:pPr>
+      <w:bookmarkStart w:id="11" w:name="_Toc529064181"/>
       <w:r>
         <w:lastRenderedPageBreak/>
         <w:t>Scénario type</w:t>
       </w:r>
+      <w:bookmarkEnd w:id="11"/>
     </w:p>
     <w:p>
       <w:r>
@@ -1377,12 +2357,14 @@
       <w:pPr>
         <w:pStyle w:val="Titre3"/>
       </w:pPr>
+      <w:bookmarkStart w:id="12" w:name="_Toc529064182"/>
       <w:r>
         <w:t>Outils</w:t>
       </w:r>
       <w:r>
         <w:t xml:space="preserve"> technologiques</w:t>
       </w:r>
+      <w:bookmarkEnd w:id="12"/>
     </w:p>
     <w:p>
       <w:r>
@@ -1409,9 +2391,11 @@
       <w:pPr>
         <w:pStyle w:val="Titre1"/>
       </w:pPr>
+      <w:bookmarkStart w:id="13" w:name="_Toc529064183"/>
       <w:r>
         <w:t>LES PARTIES PRENANTES DU PROJET</w:t>
       </w:r>
+      <w:bookmarkEnd w:id="13"/>
     </w:p>
     <w:p>
       <w:pPr>
@@ -1421,6 +2405,7 @@
           <w:numId w:val="13"/>
         </w:numPr>
       </w:pPr>
+      <w:bookmarkStart w:id="14" w:name="_Toc529064184"/>
       <w:r>
         <w:t xml:space="preserve">La </w:t>
       </w:r>
@@ -1434,17 +2419,33 @@
         <w:rPr>
           <w:highlight w:val="yellow"/>
         </w:rPr>
-        <w:t>XXX-</w:t>
+        <w:t>X</w:t>
       </w:r>
       <w:r>
         <w:rPr>
           <w:highlight w:val="yellow"/>
         </w:rPr>
+        <w:t>XX-</w:t>
+      </w:r>
+      <w:r>
+        <w:rPr>
+          <w:highlight w:val="yellow"/>
+        </w:rPr>
         <w:t>Solutions</w:t>
       </w:r>
       <w:r>
         <w:t xml:space="preserve"> </w:t>
       </w:r>
+      <w:r>
+        <w:rPr>
+          <w:highlight w:val="yellow"/>
+        </w:rPr>
+        <w:t>(A DEFINIR)</w:t>
+      </w:r>
+      <w:bookmarkEnd w:id="14"/>
+      <w:r>
+        <w:t xml:space="preserve"> </w:t>
+      </w:r>
     </w:p>
     <w:p>
       <w:pPr>
@@ -1463,9 +2464,11 @@
       <w:pPr>
         <w:pStyle w:val="Titre2"/>
       </w:pPr>
+      <w:bookmarkStart w:id="15" w:name="_Toc529064185"/>
       <w:r>
         <w:t>Le Centre de Gestion d’Urgence</w:t>
       </w:r>
+      <w:bookmarkEnd w:id="15"/>
     </w:p>
     <w:p>
       <w:pPr>
@@ -1567,6 +2570,7 @@
       <w:pPr>
         <w:pStyle w:val="Titre1"/>
       </w:pPr>
+      <w:bookmarkStart w:id="16" w:name="_Toc529064186"/>
       <w:r>
         <w:lastRenderedPageBreak/>
         <w:t xml:space="preserve">PERIMETRE DE </w:t>
@@ -1577,6 +2581,7 @@
       <w:r>
         <w:t xml:space="preserve"> MOBILE</w:t>
       </w:r>
+      <w:bookmarkEnd w:id="16"/>
     </w:p>
     <w:p>
       <w:pPr>
@@ -1730,10 +2735,12 @@
       <w:pPr>
         <w:pStyle w:val="Titre1"/>
       </w:pPr>
+      <w:bookmarkStart w:id="17" w:name="_Toc529064187"/>
       <w:r>
         <w:lastRenderedPageBreak/>
         <w:t>CONTENU DES ALERTES</w:t>
       </w:r>
+      <w:bookmarkEnd w:id="17"/>
     </w:p>
     <w:p>
       <w:pPr>
@@ -1809,27 +2816,6 @@
       </w:pPr>
       <w:r>
         <w:t>Les coordonnées GPS de l’User</w:t>
-      </w:r>
-      <w:r>
-        <w:t xml:space="preserve"> </w:t>
-      </w:r>
-      <w:r>
-        <w:t>(</w:t>
-      </w:r>
-      <w:r>
-        <w:rPr>
-          <w:i/>
-        </w:rPr>
-        <w:t xml:space="preserve">avec </w:t>
-      </w:r>
-      <w:r>
-        <w:rPr>
-          <w:i/>
-        </w:rPr>
-        <w:t>la possibilité de Naviguer</w:t>
-      </w:r>
-      <w:r>
-        <w:t>)</w:t>
       </w:r>
     </w:p>
     <w:p>
@@ -1947,6 +2933,7 @@
       <w:pPr>
         <w:pStyle w:val="Titre1"/>
       </w:pPr>
+      <w:bookmarkStart w:id="18" w:name="_Toc529064188"/>
       <w:r>
         <w:lastRenderedPageBreak/>
         <w:t>DONNEES</w:t>
@@ -1963,6 +2950,7 @@
       <w:r>
         <w:t xml:space="preserve"> (CGU)</w:t>
       </w:r>
+      <w:bookmarkEnd w:id="18"/>
     </w:p>
     <w:p>
       <w:pPr>
@@ -2120,7 +3108,7 @@
                     </pic:cNvPicPr>
                   </pic:nvPicPr>
                   <pic:blipFill>
-                    <a:blip r:embed="rId8" cstate="print"/>
+                    <a:blip r:embed="rId10" cstate="print"/>
                     <a:srcRect/>
                     <a:stretch>
                       <a:fillRect/>
@@ -2209,7 +3197,13 @@
         <w:jc w:val="both"/>
       </w:pPr>
       <w:r>
-        <w:t>Le nombre total d’alertes résolues par type, par période et par collaborateur (</w:t>
+        <w:t>Le nombre total d’alertes résolues par type</w:t>
+      </w:r>
+      <w:r>
+        <w:t xml:space="preserve"> d’alerte</w:t>
+      </w:r>
+      <w:r>
+        <w:t>, par période et par collaborateur (</w:t>
       </w:r>
       <w:r>
         <w:rPr>
@@ -2277,7 +3271,7 @@
                     </pic:cNvPicPr>
                   </pic:nvPicPr>
                   <pic:blipFill>
-                    <a:blip r:embed="rId10" cstate="print"/>
+                    <a:blip r:embed="rId11" cstate="print"/>
                     <a:srcRect/>
                     <a:stretch>
                       <a:fillRect/>
@@ -2338,7 +3332,13 @@
         <w:t>),</w:t>
       </w:r>
       <w:r>
-        <w:t xml:space="preserve"> il sera aussi possible pour le CGU de savoir à tout moment lequel de ses collaborateurs a pris en charge le traitement d’une alerte ou tout simplement lequel de ses collaborateur a résolu une alerte donnée, à une date ou heure donnée.</w:t>
+        <w:t xml:space="preserve"> il sera aussi possible pour le CGU de savoir à tout moment lequel de ses collaborateurs a pris en charge le traitement d’une alerte ou tout simplement lequel de ses collaborateur a résolu une alerte donnée, à une date</w:t>
+      </w:r>
+      <w:r>
+        <w:t>/</w:t>
+      </w:r>
+      <w:r>
+        <w:t>heure donnée.</w:t>
       </w:r>
     </w:p>
     <w:p>
@@ -2371,12 +3371,14 @@
       <w:pPr>
         <w:pStyle w:val="Titre1"/>
       </w:pPr>
+      <w:bookmarkStart w:id="19" w:name="_Toc529064189"/>
       <w:r>
         <w:t>F</w:t>
       </w:r>
       <w:r>
         <w:t>ACTEURS CLES DE SUCCES</w:t>
       </w:r>
+      <w:bookmarkEnd w:id="19"/>
     </w:p>
     <w:p>
       <w:pPr>
@@ -2393,7 +3395,13 @@
         <w:t>pp</w:t>
       </w:r>
       <w:r>
-        <w:t>lication mobile et la plateforme web</w:t>
+        <w:t xml:space="preserve">lication mobile et </w:t>
+      </w:r>
+      <w:r>
+        <w:t xml:space="preserve">de </w:t>
+      </w:r>
+      <w:r>
+        <w:t>la plateforme web</w:t>
       </w:r>
     </w:p>
     <w:p>
@@ -2417,7 +3425,13 @@
         <w:t>lication</w:t>
       </w:r>
       <w:r>
-        <w:t xml:space="preserve"> et la plateforme web</w:t>
+        <w:t xml:space="preserve"> et </w:t>
+      </w:r>
+      <w:r>
+        <w:t xml:space="preserve">de </w:t>
+      </w:r>
+      <w:r>
+        <w:t>la plateforme web</w:t>
       </w:r>
     </w:p>
     <w:p>
@@ -2482,6 +3496,7 @@
       <w:pPr>
         <w:pStyle w:val="Titre1"/>
       </w:pPr>
+      <w:bookmarkStart w:id="20" w:name="_Toc529064190"/>
       <w:r>
         <w:lastRenderedPageBreak/>
         <w:t xml:space="preserve">PROCESS </w:t>
@@ -2490,7 +3505,11 @@
         <w:t>D’</w:t>
       </w:r>
       <w:r>
-        <w:t xml:space="preserve">INITIALISATION DE L’APPLICATION MOBILE </w:t>
+        <w:t>INITIALISATION DE L’APPLICATION MOBILE</w:t>
+      </w:r>
+      <w:bookmarkEnd w:id="20"/>
+      <w:r>
+        <w:t xml:space="preserve"> </w:t>
       </w:r>
     </w:p>
     <w:p>
@@ -2520,7 +3539,7 @@
                     </pic:cNvPicPr>
                   </pic:nvPicPr>
                   <pic:blipFill>
-                    <a:blip r:embed="rId11" cstate="print"/>
+                    <a:blip r:embed="rId12" cstate="print"/>
                     <a:srcRect/>
                     <a:stretch>
                       <a:fillRect/>
@@ -2565,9 +3584,11 @@
       <w:pPr>
         <w:pStyle w:val="Titre3"/>
       </w:pPr>
+      <w:bookmarkStart w:id="21" w:name="_Toc529064191"/>
       <w:r>
         <w:t>Explication</w:t>
       </w:r>
+      <w:bookmarkEnd w:id="21"/>
     </w:p>
     <w:p>
       <w:pPr>
@@ -2579,7 +3600,13 @@
         <w:jc w:val="both"/>
       </w:pPr>
       <w:r>
-        <w:t>Après avoir installé SOS-Alert, l’User devra soit créer un compte (s’il n’en possède pas) soit se connecter à son compte déjà existant.</w:t>
+        <w:t xml:space="preserve">Après avoir installé </w:t>
+      </w:r>
+      <w:r>
+        <w:t xml:space="preserve">l’application mobile </w:t>
+      </w:r>
+      <w:r>
+        <w:t>SOS-Alert, l’User devra soit créer un compte (s’il n’en possède pas) soit se connecter à son compte déjà existant.</w:t>
       </w:r>
     </w:p>
     <w:p>
@@ -2642,9 +3669,11 @@
       <w:pPr>
         <w:pStyle w:val="Titre1"/>
       </w:pPr>
+      <w:bookmarkStart w:id="22" w:name="_Toc529064192"/>
       <w:r>
         <w:t>PROCESS TRAITEMENT DES ALERTES</w:t>
       </w:r>
+      <w:bookmarkEnd w:id="22"/>
     </w:p>
     <w:p>
       <w:pPr>
@@ -2673,7 +3702,7 @@
                     </pic:cNvPicPr>
                   </pic:nvPicPr>
                   <pic:blipFill>
-                    <a:blip r:embed="rId12" cstate="print"/>
+                    <a:blip r:embed="rId13" cstate="print"/>
                     <a:srcRect/>
                     <a:stretch>
                       <a:fillRect/>
@@ -2713,10 +3742,12 @@
       <w:pPr>
         <w:pStyle w:val="Titre3"/>
       </w:pPr>
+      <w:bookmarkStart w:id="23" w:name="_Toc529064193"/>
       <w:r>
         <w:lastRenderedPageBreak/>
         <w:t>Explication</w:t>
       </w:r>
+      <w:bookmarkEnd w:id="23"/>
     </w:p>
     <w:p>
       <w:pPr>
@@ -2754,133 +3785,6 @@
       <w:pPr>
         <w:jc w:val="both"/>
       </w:pPr>
-    </w:p>
-    <w:p>
-      <w:pPr>
-        <w:jc w:val="both"/>
-      </w:pPr>
-    </w:p>
-    <w:p>
-      <w:pPr>
-        <w:jc w:val="both"/>
-      </w:pPr>
-    </w:p>
-    <w:p>
-      <w:pPr>
-        <w:jc w:val="both"/>
-      </w:pPr>
-    </w:p>
-    <w:p>
-      <w:pPr>
-        <w:jc w:val="both"/>
-      </w:pPr>
-    </w:p>
-    <w:p>
-      <w:pPr>
-        <w:jc w:val="both"/>
-      </w:pPr>
-    </w:p>
-    <w:p>
-      <w:pPr>
-        <w:jc w:val="both"/>
-      </w:pPr>
-    </w:p>
-    <w:p>
-      <w:pPr>
-        <w:jc w:val="both"/>
-      </w:pPr>
-    </w:p>
-    <w:p>
-      <w:pPr>
-        <w:jc w:val="both"/>
-      </w:pPr>
-    </w:p>
-    <w:p>
-      <w:pPr>
-        <w:jc w:val="both"/>
-      </w:pPr>
-    </w:p>
-    <w:p>
-      <w:pPr>
-        <w:jc w:val="both"/>
-      </w:pPr>
-    </w:p>
-    <w:p>
-      <w:pPr>
-        <w:jc w:val="both"/>
-      </w:pPr>
-    </w:p>
-    <w:p>
-      <w:pPr>
-        <w:jc w:val="both"/>
-        <w:rPr>
-          <w:b/>
-        </w:rPr>
-      </w:pPr>
-      <w:r>
-        <w:rPr>
-          <w:b/>
-        </w:rPr>
-        <w:t>GLOSSAIRE </w:t>
-      </w:r>
-    </w:p>
-    <w:p>
-      <w:pPr>
-        <w:jc w:val="both"/>
-      </w:pPr>
-    </w:p>
-    <w:p>
-      <w:pPr>
-        <w:jc w:val="both"/>
-      </w:pPr>
-    </w:p>
-    <w:p>
-      <w:pPr>
-        <w:jc w:val="both"/>
-      </w:pPr>
-    </w:p>
-    <w:p>
-      <w:pPr>
-        <w:jc w:val="both"/>
-      </w:pPr>
-    </w:p>
-    <w:p>
-      <w:pPr>
-        <w:jc w:val="both"/>
-      </w:pPr>
-    </w:p>
-    <w:p>
-      <w:pPr>
-        <w:pStyle w:val="Titre1"/>
-      </w:pPr>
-      <w:bookmarkStart w:id="1" w:name="_Toc528452447"/>
-      <w:proofErr w:type="spellStart"/>
-      <w:r>
-        <w:t>Huihu</w:t>
-      </w:r>
-      <w:bookmarkEnd w:id="1"/>
-      <w:proofErr w:type="spellEnd"/>
-    </w:p>
-    <w:p>
-      <w:pPr>
-        <w:pStyle w:val="Titre2"/>
-      </w:pPr>
-      <w:bookmarkStart w:id="2" w:name="_Toc528452448"/>
-      <w:proofErr w:type="spellStart"/>
-      <w:r>
-        <w:t>Hho</w:t>
-      </w:r>
-      <w:bookmarkEnd w:id="2"/>
-      <w:proofErr w:type="spellEnd"/>
-    </w:p>
-    <w:p>
-      <w:proofErr w:type="spellStart"/>
-      <w:proofErr w:type="gramStart"/>
-      <w:r>
-        <w:t>jjijiojiojiojio</w:t>
-      </w:r>
-      <w:proofErr w:type="spellEnd"/>
-      <w:proofErr w:type="gramEnd"/>
     </w:p>
     <w:sectPr>
       <w:pgSz w:w="11906" w:h="16838"/>
@@ -4229,9 +5133,9 @@
     <w:lsdException w:name="heading 7" w:uiPriority="9" w:qFormat="1"/>
     <w:lsdException w:name="heading 8" w:uiPriority="9" w:qFormat="1"/>
     <w:lsdException w:name="heading 9" w:uiPriority="9" w:qFormat="1"/>
-    <w:lsdException w:name="toc 1" w:uiPriority="39"/>
-    <w:lsdException w:name="toc 2" w:uiPriority="39"/>
-    <w:lsdException w:name="toc 3" w:uiPriority="39"/>
+    <w:lsdException w:name="toc 1" w:uiPriority="39" w:qFormat="1"/>
+    <w:lsdException w:name="toc 2" w:uiPriority="39" w:qFormat="1"/>
+    <w:lsdException w:name="toc 3" w:uiPriority="39" w:qFormat="1"/>
     <w:lsdException w:name="toc 4" w:uiPriority="39"/>
     <w:lsdException w:name="toc 5" w:uiPriority="39"/>
     <w:lsdException w:name="toc 6" w:uiPriority="39"/>
@@ -4557,6 +5461,7 @@
     <w:autoRedefine/>
     <w:uiPriority w:val="39"/>
     <w:unhideWhenUsed/>
+    <w:qFormat/>
     <w:rsid w:val="00BF3693"/>
     <w:pPr>
       <w:spacing w:after="100"/>
@@ -4569,6 +5474,7 @@
     <w:autoRedefine/>
     <w:uiPriority w:val="39"/>
     <w:unhideWhenUsed/>
+    <w:qFormat/>
     <w:rsid w:val="00BF3693"/>
     <w:pPr>
       <w:spacing w:after="100"/>
@@ -4599,7 +5505,337 @@
       <w:u w:val="single"/>
     </w:rPr>
   </w:style>
+  <w:style w:type="paragraph" w:styleId="TM3">
+    <w:name w:val="toc 3"/>
+    <w:basedOn w:val="Normal"/>
+    <w:next w:val="Normal"/>
+    <w:autoRedefine/>
+    <w:uiPriority w:val="39"/>
+    <w:unhideWhenUsed/>
+    <w:qFormat/>
+    <w:rsid w:val="00C76227"/>
+    <w:pPr>
+      <w:spacing w:after="100"/>
+      <w:ind w:left="640"/>
+    </w:pPr>
+  </w:style>
 </w:styles>
+</file>
+
+<file path=word/glossary/document.xml><?xml version="1.0" encoding="utf-8"?>
+<w:glossaryDocument xmlns:ve="http://schemas.openxmlformats.org/markup-compatibility/2006" xmlns:o="urn:schemas-microsoft-com:office:office" xmlns:r="http://schemas.openxmlformats.org/officeDocument/2006/relationships" xmlns:m="http://schemas.openxmlformats.org/officeDocument/2006/math" xmlns:v="urn:schemas-microsoft-com:vml" xmlns:wp="http://schemas.openxmlformats.org/drawingml/2006/wordprocessingDrawing" xmlns:w10="urn:schemas-microsoft-com:office:word" xmlns:w="http://schemas.openxmlformats.org/wordprocessingml/2006/main" xmlns:wne="http://schemas.microsoft.com/office/word/2006/wordml">
+  <w:docParts/>
+</w:glossaryDocument>
+</file>
+
+<file path=word/glossary/fontTable.xml><?xml version="1.0" encoding="utf-8"?>
+<w:fonts xmlns:r="http://schemas.openxmlformats.org/officeDocument/2006/relationships" xmlns:w="http://schemas.openxmlformats.org/wordprocessingml/2006/main">
+  <w:font w:name="Wingdings">
+    <w:panose1 w:val="05000000000000000000"/>
+    <w:charset w:val="02"/>
+    <w:family w:val="auto"/>
+    <w:pitch w:val="variable"/>
+    <w:sig w:usb0="00000000" w:usb1="10000000" w:usb2="00000000" w:usb3="00000000" w:csb0="80000000" w:csb1="00000000"/>
+  </w:font>
+  <w:font w:name="Times New Roman">
+    <w:panose1 w:val="02020603050405020304"/>
+    <w:charset w:val="00"/>
+    <w:family w:val="roman"/>
+    <w:pitch w:val="variable"/>
+    <w:sig w:usb0="E0002EFF" w:usb1="C000785B" w:usb2="00000009" w:usb3="00000000" w:csb0="000001FF" w:csb1="00000000"/>
+  </w:font>
+  <w:font w:name="Courier New">
+    <w:panose1 w:val="02070309020205020404"/>
+    <w:charset w:val="00"/>
+    <w:family w:val="modern"/>
+    <w:pitch w:val="fixed"/>
+    <w:sig w:usb0="E0002EFF" w:usb1="C0007843" w:usb2="00000009" w:usb3="00000000" w:csb0="000001FF" w:csb1="00000000"/>
+  </w:font>
+  <w:font w:name="Symbol">
+    <w:panose1 w:val="05050102010706020507"/>
+    <w:charset w:val="02"/>
+    <w:family w:val="roman"/>
+    <w:pitch w:val="variable"/>
+    <w:sig w:usb0="00000000" w:usb1="10000000" w:usb2="00000000" w:usb3="00000000" w:csb0="80000000" w:csb1="00000000"/>
+  </w:font>
+  <w:font w:name="Calibri">
+    <w:panose1 w:val="020F0502020204030204"/>
+    <w:charset w:val="00"/>
+    <w:family w:val="swiss"/>
+    <w:pitch w:val="variable"/>
+    <w:sig w:usb0="E0002AFF" w:usb1="C000247B" w:usb2="00000009" w:usb3="00000000" w:csb0="000001FF" w:csb1="00000000"/>
+  </w:font>
+  <w:font w:name="Tahoma">
+    <w:panose1 w:val="020B0604030504040204"/>
+    <w:charset w:val="00"/>
+    <w:family w:val="swiss"/>
+    <w:notTrueType/>
+    <w:pitch w:val="variable"/>
+    <w:sig w:usb0="00000003" w:usb1="00000000" w:usb2="00000000" w:usb3="00000000" w:csb0="00000001" w:csb1="00000000"/>
+  </w:font>
+  <w:font w:name="Cambria">
+    <w:panose1 w:val="02040503050406030204"/>
+    <w:charset w:val="00"/>
+    <w:family w:val="roman"/>
+    <w:pitch w:val="variable"/>
+    <w:sig w:usb0="E00006FF" w:usb1="420024FF" w:usb2="02000000" w:usb3="00000000" w:csb0="0000019F" w:csb1="00000000"/>
+  </w:font>
+</w:fonts>
+</file>
+
+<file path=word/glossary/settings.xml><?xml version="1.0" encoding="utf-8"?>
+<w:settings xmlns:o="urn:schemas-microsoft-com:office:office" xmlns:r="http://schemas.openxmlformats.org/officeDocument/2006/relationships" xmlns:m="http://schemas.openxmlformats.org/officeDocument/2006/math" xmlns:v="urn:schemas-microsoft-com:vml" xmlns:w10="urn:schemas-microsoft-com:office:word" xmlns:w="http://schemas.openxmlformats.org/wordprocessingml/2006/main" xmlns:sl="http://schemas.openxmlformats.org/schemaLibrary/2006/main">
+  <w:view w:val="normal"/>
+  <w:defaultTabStop w:val="708"/>
+  <w:hyphenationZone w:val="425"/>
+  <w:characterSpacingControl w:val="doNotCompress"/>
+  <w:compat>
+    <w:useFELayout/>
+  </w:compat>
+  <w:rsids>
+    <w:rsidRoot w:val="00762AC0"/>
+    <w:rsid w:val="004D2128"/>
+    <w:rsid w:val="00762AC0"/>
+  </w:rsids>
+  <m:mathPr>
+    <m:mathFont m:val="Cambria Math"/>
+    <m:brkBin m:val="before"/>
+    <m:brkBinSub m:val="--"/>
+    <m:smallFrac m:val="off"/>
+    <m:dispDef/>
+    <m:lMargin m:val="0"/>
+    <m:rMargin m:val="0"/>
+    <m:defJc m:val="centerGroup"/>
+    <m:wrapIndent m:val="1440"/>
+    <m:intLim m:val="subSup"/>
+    <m:naryLim m:val="undOvr"/>
+  </m:mathPr>
+  <w:themeFontLang w:val="fr-FR"/>
+  <w:clrSchemeMapping w:bg1="light1" w:t1="dark1" w:bg2="light2" w:t2="dark2" w:accent1="accent1" w:accent2="accent2" w:accent3="accent3" w:accent4="accent4" w:accent5="accent5" w:accent6="accent6" w:hyperlink="hyperlink" w:followedHyperlink="followedHyperlink"/>
+  <w:decimalSymbol w:val=","/>
+  <w:listSeparator w:val=";"/>
+</w:settings>
+</file>
+
+<file path=word/glossary/styles.xml><?xml version="1.0" encoding="utf-8"?>
+<w:styles xmlns:r="http://schemas.openxmlformats.org/officeDocument/2006/relationships" xmlns:w="http://schemas.openxmlformats.org/wordprocessingml/2006/main">
+  <w:docDefaults>
+    <w:rPrDefault>
+      <w:rPr>
+        <w:rFonts w:asciiTheme="minorHAnsi" w:eastAsiaTheme="minorEastAsia" w:hAnsiTheme="minorHAnsi" w:cstheme="minorBidi"/>
+        <w:sz w:val="22"/>
+        <w:szCs w:val="22"/>
+        <w:lang w:val="fr-FR" w:eastAsia="fr-FR" w:bidi="ar-SA"/>
+      </w:rPr>
+    </w:rPrDefault>
+    <w:pPrDefault>
+      <w:pPr>
+        <w:spacing w:after="200" w:line="276" w:lineRule="auto"/>
+      </w:pPr>
+    </w:pPrDefault>
+  </w:docDefaults>
+  <w:latentStyles w:defLockedState="0" w:defUIPriority="99" w:defSemiHidden="1" w:defUnhideWhenUsed="1" w:defQFormat="0" w:count="267">
+    <w:lsdException w:name="Normal" w:semiHidden="0" w:uiPriority="0" w:unhideWhenUsed="0" w:qFormat="1"/>
+    <w:lsdException w:name="heading 1" w:semiHidden="0" w:uiPriority="9" w:unhideWhenUsed="0" w:qFormat="1"/>
+    <w:lsdException w:name="heading 2" w:uiPriority="9" w:qFormat="1"/>
+    <w:lsdException w:name="heading 3" w:uiPriority="9" w:qFormat="1"/>
+    <w:lsdException w:name="heading 4" w:uiPriority="9" w:qFormat="1"/>
+    <w:lsdException w:name="heading 5" w:uiPriority="9" w:qFormat="1"/>
+    <w:lsdException w:name="heading 6" w:uiPriority="9" w:qFormat="1"/>
+    <w:lsdException w:name="heading 7" w:uiPriority="9" w:qFormat="1"/>
+    <w:lsdException w:name="heading 8" w:uiPriority="9" w:qFormat="1"/>
+    <w:lsdException w:name="heading 9" w:uiPriority="9" w:qFormat="1"/>
+    <w:lsdException w:name="toc 1" w:uiPriority="39"/>
+    <w:lsdException w:name="toc 2" w:uiPriority="39"/>
+    <w:lsdException w:name="toc 3" w:uiPriority="39"/>
+    <w:lsdException w:name="toc 4" w:uiPriority="39"/>
+    <w:lsdException w:name="toc 5" w:uiPriority="39"/>
+    <w:lsdException w:name="toc 6" w:uiPriority="39"/>
+    <w:lsdException w:name="toc 7" w:uiPriority="39"/>
+    <w:lsdException w:name="toc 8" w:uiPriority="39"/>
+    <w:lsdException w:name="toc 9" w:uiPriority="39"/>
+    <w:lsdException w:name="caption" w:uiPriority="35" w:qFormat="1"/>
+    <w:lsdException w:name="Title" w:semiHidden="0" w:uiPriority="10" w:unhideWhenUsed="0" w:qFormat="1"/>
+    <w:lsdException w:name="Default Paragraph Font" w:uiPriority="1"/>
+    <w:lsdException w:name="Subtitle" w:semiHidden="0" w:uiPriority="11" w:unhideWhenUsed="0" w:qFormat="1"/>
+    <w:lsdException w:name="Strong" w:semiHidden="0" w:uiPriority="22" w:unhideWhenUsed="0" w:qFormat="1"/>
+    <w:lsdException w:name="Emphasis" w:semiHidden="0" w:uiPriority="20" w:unhideWhenUsed="0" w:qFormat="1"/>
+    <w:lsdException w:name="Table Grid" w:semiHidden="0" w:uiPriority="59" w:unhideWhenUsed="0"/>
+    <w:lsdException w:name="Placeholder Text" w:unhideWhenUsed="0"/>
+    <w:lsdException w:name="No Spacing" w:semiHidden="0" w:uiPriority="1" w:unhideWhenUsed="0" w:qFormat="1"/>
+    <w:lsdException w:name="Light Shading" w:semiHidden="0" w:uiPriority="60" w:unhideWhenUsed="0"/>
+    <w:lsdException w:name="Light List" w:semiHidden="0" w:uiPriority="61" w:unhideWhenUsed="0"/>
+    <w:lsdException w:name="Light Grid" w:semiHidden="0" w:uiPriority="62" w:unhideWhenUsed="0"/>
+    <w:lsdException w:name="Medium Shading 1" w:semiHidden="0" w:uiPriority="63" w:unhideWhenUsed="0"/>
+    <w:lsdException w:name="Medium Shading 2" w:semiHidden="0" w:uiPriority="64" w:unhideWhenUsed="0"/>
+    <w:lsdException w:name="Medium List 1" w:semiHidden="0" w:uiPriority="65" w:unhideWhenUsed="0"/>
+    <w:lsdException w:name="Medium List 2" w:semiHidden="0" w:uiPriority="66" w:unhideWhenUsed="0"/>
+    <w:lsdException w:name="Medium Grid 1" w:semiHidden="0" w:uiPriority="67" w:unhideWhenUsed="0"/>
+    <w:lsdException w:name="Medium Grid 2" w:semiHidden="0" w:uiPriority="68" w:unhideWhenUsed="0"/>
+    <w:lsdException w:name="Medium Grid 3" w:semiHidden="0" w:uiPriority="69" w:unhideWhenUsed="0"/>
+    <w:lsdException w:name="Dark List" w:semiHidden="0" w:uiPriority="70" w:unhideWhenUsed="0"/>
+    <w:lsdException w:name="Colorful Shading" w:semiHidden="0" w:uiPriority="71" w:unhideWhenUsed="0"/>
+    <w:lsdException w:name="Colorful List" w:semiHidden="0" w:uiPriority="72" w:unhideWhenUsed="0"/>
+    <w:lsdException w:name="Colorful Grid" w:semiHidden="0" w:uiPriority="73" w:unhideWhenUsed="0"/>
+    <w:lsdException w:name="Light Shading Accent 1" w:semiHidden="0" w:uiPriority="60" w:unhideWhenUsed="0"/>
+    <w:lsdException w:name="Light List Accent 1" w:semiHidden="0" w:uiPriority="61" w:unhideWhenUsed="0"/>
+    <w:lsdException w:name="Light Grid Accent 1" w:semiHidden="0" w:uiPriority="62" w:unhideWhenUsed="0"/>
+    <w:lsdException w:name="Medium Shading 1 Accent 1" w:semiHidden="0" w:uiPriority="63" w:unhideWhenUsed="0"/>
+    <w:lsdException w:name="Medium Shading 2 Accent 1" w:semiHidden="0" w:uiPriority="64" w:unhideWhenUsed="0"/>
+    <w:lsdException w:name="Medium List 1 Accent 1" w:semiHidden="0" w:uiPriority="65" w:unhideWhenUsed="0"/>
+    <w:lsdException w:name="Revision" w:unhideWhenUsed="0"/>
+    <w:lsdException w:name="List Paragraph" w:semiHidden="0" w:uiPriority="34" w:unhideWhenUsed="0" w:qFormat="1"/>
+    <w:lsdException w:name="Quote" w:semiHidden="0" w:uiPriority="29" w:unhideWhenUsed="0" w:qFormat="1"/>
+    <w:lsdException w:name="Intense Quote" w:semiHidden="0" w:uiPriority="30" w:unhideWhenUsed="0" w:qFormat="1"/>
+    <w:lsdException w:name="Medium List 2 Accent 1" w:semiHidden="0" w:uiPriority="66" w:unhideWhenUsed="0"/>
+    <w:lsdException w:name="Medium Grid 1 Accent 1" w:semiHidden="0" w:uiPriority="67" w:unhideWhenUsed="0"/>
+    <w:lsdException w:name="Medium Grid 2 Accent 1" w:semiHidden="0" w:uiPriority="68" w:unhideWhenUsed="0"/>
+    <w:lsdException w:name="Medium Grid 3 Accent 1" w:semiHidden="0" w:uiPriority="69" w:unhideWhenUsed="0"/>
+    <w:lsdException w:name="Dark List Accent 1" w:semiHidden="0" w:uiPriority="70" w:unhideWhenUsed="0"/>
+    <w:lsdException w:name="Colorful Shading Accent 1" w:semiHidden="0" w:uiPriority="71" w:unhideWhenUsed="0"/>
+    <w:lsdException w:name="Colorful List Accent 1" w:semiHidden="0" w:uiPriority="72" w:unhideWhenUsed="0"/>
+    <w:lsdException w:name="Colorful Grid Accent 1" w:semiHidden="0" w:uiPriority="73" w:unhideWhenUsed="0"/>
+    <w:lsdException w:name="Light Shading Accent 2" w:semiHidden="0" w:uiPriority="60" w:unhideWhenUsed="0"/>
+    <w:lsdException w:name="Light List Accent 2" w:semiHidden="0" w:uiPriority="61" w:unhideWhenUsed="0"/>
+    <w:lsdException w:name="Light Grid Accent 2" w:semiHidden="0" w:uiPriority="62" w:unhideWhenUsed="0"/>
+    <w:lsdException w:name="Medium Shading 1 Accent 2" w:semiHidden="0" w:uiPriority="63" w:unhideWhenUsed="0"/>
+    <w:lsdException w:name="Medium Shading 2 Accent 2" w:semiHidden="0" w:uiPriority="64" w:unhideWhenUsed="0"/>
+    <w:lsdException w:name="Medium List 1 Accent 2" w:semiHidden="0" w:uiPriority="65" w:unhideWhenUsed="0"/>
+    <w:lsdException w:name="Medium List 2 Accent 2" w:semiHidden="0" w:uiPriority="66" w:unhideWhenUsed="0"/>
+    <w:lsdException w:name="Medium Grid 1 Accent 2" w:semiHidden="0" w:uiPriority="67" w:unhideWhenUsed="0"/>
+    <w:lsdException w:name="Medium Grid 2 Accent 2" w:semiHidden="0" w:uiPriority="68" w:unhideWhenUsed="0"/>
+    <w:lsdException w:name="Medium Grid 3 Accent 2" w:semiHidden="0" w:uiPriority="69" w:unhideWhenUsed="0"/>
+    <w:lsdException w:name="Dark List Accent 2" w:semiHidden="0" w:uiPriority="70" w:unhideWhenUsed="0"/>
+    <w:lsdException w:name="Colorful Shading Accent 2" w:semiHidden="0" w:uiPriority="71" w:unhideWhenUsed="0"/>
+    <w:lsdException w:name="Colorful List Accent 2" w:semiHidden="0" w:uiPriority="72" w:unhideWhenUsed="0"/>
+    <w:lsdException w:name="Colorful Grid Accent 2" w:semiHidden="0" w:uiPriority="73" w:unhideWhenUsed="0"/>
+    <w:lsdException w:name="Light Shading Accent 3" w:semiHidden="0" w:uiPriority="60" w:unhideWhenUsed="0"/>
+    <w:lsdException w:name="Light List Accent 3" w:semiHidden="0" w:uiPriority="61" w:unhideWhenUsed="0"/>
+    <w:lsdException w:name="Light Grid Accent 3" w:semiHidden="0" w:uiPriority="62" w:unhideWhenUsed="0"/>
+    <w:lsdException w:name="Medium Shading 1 Accent 3" w:semiHidden="0" w:uiPriority="63" w:unhideWhenUsed="0"/>
+    <w:lsdException w:name="Medium Shading 2 Accent 3" w:semiHidden="0" w:uiPriority="64" w:unhideWhenUsed="0"/>
+    <w:lsdException w:name="Medium List 1 Accent 3" w:semiHidden="0" w:uiPriority="65" w:unhideWhenUsed="0"/>
+    <w:lsdException w:name="Medium List 2 Accent 3" w:semiHidden="0" w:uiPriority="66" w:unhideWhenUsed="0"/>
+    <w:lsdException w:name="Medium Grid 1 Accent 3" w:semiHidden="0" w:uiPriority="67" w:unhideWhenUsed="0"/>
+    <w:lsdException w:name="Medium Grid 2 Accent 3" w:semiHidden="0" w:uiPriority="68" w:unhideWhenUsed="0"/>
+    <w:lsdException w:name="Medium Grid 3 Accent 3" w:semiHidden="0" w:uiPriority="69" w:unhideWhenUsed="0"/>
+    <w:lsdException w:name="Dark List Accent 3" w:semiHidden="0" w:uiPriority="70" w:unhideWhenUsed="0"/>
+    <w:lsdException w:name="Colorful Shading Accent 3" w:semiHidden="0" w:uiPriority="71" w:unhideWhenUsed="0"/>
+    <w:lsdException w:name="Colorful List Accent 3" w:semiHidden="0" w:uiPriority="72" w:unhideWhenUsed="0"/>
+    <w:lsdException w:name="Colorful Grid Accent 3" w:semiHidden="0" w:uiPriority="73" w:unhideWhenUsed="0"/>
+    <w:lsdException w:name="Light Shading Accent 4" w:semiHidden="0" w:uiPriority="60" w:unhideWhenUsed="0"/>
+    <w:lsdException w:name="Light List Accent 4" w:semiHidden="0" w:uiPriority="61" w:unhideWhenUsed="0"/>
+    <w:lsdException w:name="Light Grid Accent 4" w:semiHidden="0" w:uiPriority="62" w:unhideWhenUsed="0"/>
+    <w:lsdException w:name="Medium Shading 1 Accent 4" w:semiHidden="0" w:uiPriority="63" w:unhideWhenUsed="0"/>
+    <w:lsdException w:name="Medium Shading 2 Accent 4" w:semiHidden="0" w:uiPriority="64" w:unhideWhenUsed="0"/>
+    <w:lsdException w:name="Medium List 1 Accent 4" w:semiHidden="0" w:uiPriority="65" w:unhideWhenUsed="0"/>
+    <w:lsdException w:name="Medium List 2 Accent 4" w:semiHidden="0" w:uiPriority="66" w:unhideWhenUsed="0"/>
+    <w:lsdException w:name="Medium Grid 1 Accent 4" w:semiHidden="0" w:uiPriority="67" w:unhideWhenUsed="0"/>
+    <w:lsdException w:name="Medium Grid 2 Accent 4" w:semiHidden="0" w:uiPriority="68" w:unhideWhenUsed="0"/>
+    <w:lsdException w:name="Medium Grid 3 Accent 4" w:semiHidden="0" w:uiPriority="69" w:unhideWhenUsed="0"/>
+    <w:lsdException w:name="Dark List Accent 4" w:semiHidden="0" w:uiPriority="70" w:unhideWhenUsed="0"/>
+    <w:lsdException w:name="Colorful Shading Accent 4" w:semiHidden="0" w:uiPriority="71" w:unhideWhenUsed="0"/>
+    <w:lsdException w:name="Colorful List Accent 4" w:semiHidden="0" w:uiPriority="72" w:unhideWhenUsed="0"/>
+    <w:lsdException w:name="Colorful Grid Accent 4" w:semiHidden="0" w:uiPriority="73" w:unhideWhenUsed="0"/>
+    <w:lsdException w:name="Light Shading Accent 5" w:semiHidden="0" w:uiPriority="60" w:unhideWhenUsed="0"/>
+    <w:lsdException w:name="Light List Accent 5" w:semiHidden="0" w:uiPriority="61" w:unhideWhenUsed="0"/>
+    <w:lsdException w:name="Light Grid Accent 5" w:semiHidden="0" w:uiPriority="62" w:unhideWhenUsed="0"/>
+    <w:lsdException w:name="Medium Shading 1 Accent 5" w:semiHidden="0" w:uiPriority="63" w:unhideWhenUsed="0"/>
+    <w:lsdException w:name="Medium Shading 2 Accent 5" w:semiHidden="0" w:uiPriority="64" w:unhideWhenUsed="0"/>
+    <w:lsdException w:name="Medium List 1 Accent 5" w:semiHidden="0" w:uiPriority="65" w:unhideWhenUsed="0"/>
+    <w:lsdException w:name="Medium List 2 Accent 5" w:semiHidden="0" w:uiPriority="66" w:unhideWhenUsed="0"/>
+    <w:lsdException w:name="Medium Grid 1 Accent 5" w:semiHidden="0" w:uiPriority="67" w:unhideWhenUsed="0"/>
+    <w:lsdException w:name="Medium Grid 2 Accent 5" w:semiHidden="0" w:uiPriority="68" w:unhideWhenUsed="0"/>
+    <w:lsdException w:name="Medium Grid 3 Accent 5" w:semiHidden="0" w:uiPriority="69" w:unhideWhenUsed="0"/>
+    <w:lsdException w:name="Dark List Accent 5" w:semiHidden="0" w:uiPriority="70" w:unhideWhenUsed="0"/>
+    <w:lsdException w:name="Colorful Shading Accent 5" w:semiHidden="0" w:uiPriority="71" w:unhideWhenUsed="0"/>
+    <w:lsdException w:name="Colorful List Accent 5" w:semiHidden="0" w:uiPriority="72" w:unhideWhenUsed="0"/>
+    <w:lsdException w:name="Colorful Grid Accent 5" w:semiHidden="0" w:uiPriority="73" w:unhideWhenUsed="0"/>
+    <w:lsdException w:name="Light Shading Accent 6" w:semiHidden="0" w:uiPriority="60" w:unhideWhenUsed="0"/>
+    <w:lsdException w:name="Light List Accent 6" w:semiHidden="0" w:uiPriority="61" w:unhideWhenUsed="0"/>
+    <w:lsdException w:name="Light Grid Accent 6" w:semiHidden="0" w:uiPriority="62" w:unhideWhenUsed="0"/>
+    <w:lsdException w:name="Medium Shading 1 Accent 6" w:semiHidden="0" w:uiPriority="63" w:unhideWhenUsed="0"/>
+    <w:lsdException w:name="Medium Shading 2 Accent 6" w:semiHidden="0" w:uiPriority="64" w:unhideWhenUsed="0"/>
+    <w:lsdException w:name="Medium List 1 Accent 6" w:semiHidden="0" w:uiPriority="65" w:unhideWhenUsed="0"/>
+    <w:lsdException w:name="Medium List 2 Accent 6" w:semiHidden="0" w:uiPriority="66" w:unhideWhenUsed="0"/>
+    <w:lsdException w:name="Medium Grid 1 Accent 6" w:semiHidden="0" w:uiPriority="67" w:unhideWhenUsed="0"/>
+    <w:lsdException w:name="Medium Grid 2 Accent 6" w:semiHidden="0" w:uiPriority="68" w:unhideWhenUsed="0"/>
+    <w:lsdException w:name="Medium Grid 3 Accent 6" w:semiHidden="0" w:uiPriority="69" w:unhideWhenUsed="0"/>
+    <w:lsdException w:name="Dark List Accent 6" w:semiHidden="0" w:uiPriority="70" w:unhideWhenUsed="0"/>
+    <w:lsdException w:name="Colorful Shading Accent 6" w:semiHidden="0" w:uiPriority="71" w:unhideWhenUsed="0"/>
+    <w:lsdException w:name="Colorful List Accent 6" w:semiHidden="0" w:uiPriority="72" w:unhideWhenUsed="0"/>
+    <w:lsdException w:name="Colorful Grid Accent 6" w:semiHidden="0" w:uiPriority="73" w:unhideWhenUsed="0"/>
+    <w:lsdException w:name="Subtle Emphasis" w:semiHidden="0" w:uiPriority="19" w:unhideWhenUsed="0" w:qFormat="1"/>
+    <w:lsdException w:name="Intense Emphasis" w:semiHidden="0" w:uiPriority="21" w:unhideWhenUsed="0" w:qFormat="1"/>
+    <w:lsdException w:name="Subtle Reference" w:semiHidden="0" w:uiPriority="31" w:unhideWhenUsed="0" w:qFormat="1"/>
+    <w:lsdException w:name="Intense Reference" w:semiHidden="0" w:uiPriority="32" w:unhideWhenUsed="0" w:qFormat="1"/>
+    <w:lsdException w:name="Book Title" w:semiHidden="0" w:uiPriority="33" w:unhideWhenUsed="0" w:qFormat="1"/>
+    <w:lsdException w:name="Bibliography" w:uiPriority="37"/>
+    <w:lsdException w:name="TOC Heading" w:uiPriority="39" w:qFormat="1"/>
+  </w:latentStyles>
+  <w:style w:type="paragraph" w:default="1" w:styleId="Normal">
+    <w:name w:val="Normal"/>
+    <w:qFormat/>
+  </w:style>
+  <w:style w:type="character" w:default="1" w:styleId="Policepardfaut">
+    <w:name w:val="Default Paragraph Font"/>
+    <w:uiPriority w:val="1"/>
+    <w:semiHidden/>
+    <w:unhideWhenUsed/>
+  </w:style>
+  <w:style w:type="table" w:default="1" w:styleId="TableauNormal">
+    <w:name w:val="Normal Table"/>
+    <w:uiPriority w:val="99"/>
+    <w:semiHidden/>
+    <w:unhideWhenUsed/>
+    <w:qFormat/>
+    <w:tblPr>
+      <w:tblInd w:w="0" w:type="dxa"/>
+      <w:tblCellMar>
+        <w:top w:w="0" w:type="dxa"/>
+        <w:left w:w="108" w:type="dxa"/>
+        <w:bottom w:w="0" w:type="dxa"/>
+        <w:right w:w="108" w:type="dxa"/>
+      </w:tblCellMar>
+    </w:tblPr>
+  </w:style>
+  <w:style w:type="numbering" w:default="1" w:styleId="Aucuneliste">
+    <w:name w:val="No List"/>
+    <w:uiPriority w:val="99"/>
+    <w:semiHidden/>
+    <w:unhideWhenUsed/>
+  </w:style>
+  <w:style w:type="paragraph" w:customStyle="1" w:styleId="242101B60861413194A742D067E96539">
+    <w:name w:val="242101B60861413194A742D067E96539"/>
+    <w:rsid w:val="00762AC0"/>
+  </w:style>
+  <w:style w:type="paragraph" w:customStyle="1" w:styleId="38A27BAF78E441048429C6A3F34CB244">
+    <w:name w:val="38A27BAF78E441048429C6A3F34CB244"/>
+    <w:rsid w:val="00762AC0"/>
+  </w:style>
+  <w:style w:type="paragraph" w:customStyle="1" w:styleId="4470D0483B9A4D4E976E16A89ADF5080">
+    <w:name w:val="4470D0483B9A4D4E976E16A89ADF5080"/>
+    <w:rsid w:val="00762AC0"/>
+  </w:style>
+  <w:style w:type="paragraph" w:customStyle="1" w:styleId="8305CB38DE624675BEC3E5D10EED572A">
+    <w:name w:val="8305CB38DE624675BEC3E5D10EED572A"/>
+    <w:rsid w:val="00762AC0"/>
+  </w:style>
+  <w:style w:type="paragraph" w:customStyle="1" w:styleId="40033A341B4C4FD99F0FC3CD65B44EF7">
+    <w:name w:val="40033A341B4C4FD99F0FC3CD65B44EF7"/>
+    <w:rsid w:val="00762AC0"/>
+  </w:style>
+  <w:style w:type="paragraph" w:customStyle="1" w:styleId="AB634B878E7C488FA4DEC7D2DC1B07B0">
+    <w:name w:val="AB634B878E7C488FA4DEC7D2DC1B07B0"/>
+    <w:rsid w:val="00762AC0"/>
+  </w:style>
+</w:styles>
+</file>
+
+<file path=word/glossary/webSettings.xml><?xml version="1.0" encoding="utf-8"?>
+<w:webSettings xmlns:r="http://schemas.openxmlformats.org/officeDocument/2006/relationships" xmlns:w="http://schemas.openxmlformats.org/wordprocessingml/2006/main">
+  <w:optimizeForBrowser/>
+</w:webSettings>
 </file>
 
 <file path=word/theme/theme1.xml><?xml version="1.0" encoding="utf-8"?>
@@ -4890,7 +6126,7 @@
 </file>
 
 <file path=customXml/itemProps1.xml><?xml version="1.0" encoding="utf-8"?>
-<ds:datastoreItem xmlns:ds="http://schemas.openxmlformats.org/officeDocument/2006/customXml" ds:itemID="{3159F037-40F7-407E-A60E-E4512469EC16}">
+<ds:datastoreItem xmlns:ds="http://schemas.openxmlformats.org/officeDocument/2006/customXml" ds:itemID="{8D7046AD-2128-411F-849A-7287301D48FC}">
   <ds:schemaRefs>
     <ds:schemaRef ds:uri="http://schemas.openxmlformats.org/officeDocument/2006/bibliography"/>
   </ds:schemaRefs>

</xml_diff>